<commit_message>
Correções nos casos de Uso
</commit_message>
<xml_diff>
--- a/Requisitos/CSU02 - Manter subcategoria.docx
+++ b/Requisitos/CSU02 - Manter subcategoria.docx
@@ -997,6 +997,12 @@
             <w:insideV w:val="single" w:color="auto" w:sz="4" w:space="0"/>
           </w:tblBorders>
           <w:tblLayout w:type="fixed"/>
+          <w:tblCellMar>
+            <w:top w:w="0" w:type="dxa"/>
+            <w:left w:w="108" w:type="dxa"/>
+            <w:bottom w:w="0" w:type="dxa"/>
+            <w:right w:w="108" w:type="dxa"/>
+          </w:tblCellMar>
         </w:tblPrEx>
         <w:tc>
           <w:tcPr>
@@ -1615,7 +1621,7 @@
                 <w:vertAlign w:val="baseline"/>
                 <w:lang w:val="pt-BR"/>
               </w:rPr>
-              <w:t>5- Sistema encontra modelo no banco de dados e retorna mensagem ‘Subcategoria já cadastrada no sistema’;</w:t>
+              <w:t>5- Sistema encontra subcategoria no banco de dados e retorna mensagem ‘Subcategoria já cadastrada no sistema’;</w:t>
             </w:r>
           </w:p>
         </w:tc>
@@ -2950,6 +2956,12 @@
             <w:insideV w:val="single" w:color="auto" w:sz="4" w:space="0"/>
           </w:tblBorders>
           <w:tblLayout w:type="fixed"/>
+          <w:tblCellMar>
+            <w:top w:w="0" w:type="dxa"/>
+            <w:left w:w="108" w:type="dxa"/>
+            <w:bottom w:w="0" w:type="dxa"/>
+            <w:right w:w="108" w:type="dxa"/>
+          </w:tblCellMar>
         </w:tblPrEx>
         <w:tc>
           <w:tcPr>
@@ -3141,7 +3153,7 @@
                 <w:vertAlign w:val="baseline"/>
                 <w:lang w:val="pt-BR"/>
               </w:rPr>
-              <w:t>4- Sistema redireciona para página de ubcategorias</w:t>
+              <w:t>4- Sistema redireciona para página de subcategorias</w:t>
             </w:r>
           </w:p>
         </w:tc>
@@ -3188,7 +3200,19 @@
                 <w:vertAlign w:val="baseline"/>
                 <w:lang w:val="pt-BR"/>
               </w:rPr>
-              <w:t>5- Administrador escolhe ubcategoria</w:t>
+              <w:t>5- Administrador escolhe s</w:t>
+            </w:r>
+            <w:bookmarkStart w:id="0" w:name="_GoBack"/>
+            <w:bookmarkEnd w:id="0"/>
+            <w:r>
+              <w:rPr>
+                <w:rFonts w:hint="default" w:ascii="Times New Roman" w:hAnsi="Times New Roman" w:cs="Times New Roman"/>
+                <w:sz w:val="24"/>
+                <w:szCs w:val="24"/>
+                <w:vertAlign w:val="baseline"/>
+                <w:lang w:val="pt-BR"/>
+              </w:rPr>
+              <w:t>ubcategoria</w:t>
             </w:r>
           </w:p>
         </w:tc>
@@ -3461,8 +3485,6 @@
               </w:rPr>
               <w:t>12-Sistema exclui subcategoria</w:t>
             </w:r>
-            <w:bookmarkStart w:id="0" w:name="_GoBack"/>
-            <w:bookmarkEnd w:id="0"/>
           </w:p>
         </w:tc>
       </w:tr>

</xml_diff>